<commit_message>
log des mauvais token + doc
</commit_message>
<xml_diff>
--- a/Doc Explorateur de fichiers.docx
+++ b/Doc Explorateur de fichiers.docx
@@ -100,7 +100,7 @@
             <v:path o:extrusionok="f" gradientshapeok="t" o:connecttype="rect"/>
             <o:lock v:ext="edit" aspectratio="t"/>
           </v:shapetype>
-          <v:shape id="_x0000_i1070" type="#_x0000_t75" style="width:453.75pt;height:48pt">
+          <v:shape id="_x0000_i1025" type="#_x0000_t75" style="width:453.75pt;height:48pt">
             <v:imagedata r:id="rId6" o:title="Capture"/>
           </v:shape>
         </w:pict>
@@ -128,7 +128,7 @@
       </w:r>
       <w:r>
         <w:pict>
-          <v:shape id="_x0000_i1058" type="#_x0000_t75" style="width:355.5pt;height:160.5pt">
+          <v:shape id="_x0000_i1026" type="#_x0000_t75" style="width:355.5pt;height:160.5pt">
             <v:imagedata r:id="rId7" o:title="Capture2"/>
           </v:shape>
         </w:pict>
@@ -185,7 +185,7 @@
     <w:p>
       <w:r>
         <w:pict>
-          <v:shape id="_x0000_i1079" type="#_x0000_t75" style="width:417.75pt;height:47.25pt">
+          <v:shape id="_x0000_i1027" type="#_x0000_t75" style="width:417.75pt;height:47.25pt">
             <v:imagedata r:id="rId8" o:title="Capture3"/>
           </v:shape>
         </w:pict>
@@ -205,7 +205,7 @@
       </w:r>
       <w:r>
         <w:pict>
-          <v:shape id="_x0000_i1073" type="#_x0000_t75" style="width:417.75pt;height:28.5pt">
+          <v:shape id="_x0000_i1028" type="#_x0000_t75" style="width:417.75pt;height:28.5pt">
             <v:imagedata r:id="rId9" o:title="Capture4"/>
           </v:shape>
         </w:pict>
@@ -558,7 +558,6 @@
     </w:p>
     <w:p/>
     <w:p>
-      <w:bookmarkStart w:id="0" w:name="_GoBack"/>
       <w:r>
         <w:lastRenderedPageBreak/>
         <w:pict>
@@ -567,7 +566,6 @@
           </v:shape>
         </w:pict>
       </w:r>
-      <w:bookmarkEnd w:id="0"/>
       <w:r>
         <w:rPr>
           <w:noProof/>
@@ -856,6 +854,94 @@
         <w:pict>
           <v:shape id="_x0000_i1035" type="#_x0000_t75" style="width:396.75pt;height:131.25pt">
             <v:imagedata r:id="rId18" o:title="Capture9"/>
+          </v:shape>
+        </w:pict>
+      </w:r>
+    </w:p>
+    <w:p/>
+    <w:p>
+      <w:pPr>
+        <w:pStyle w:val="Titre2"/>
+      </w:pPr>
+      <w:r>
+        <w:t xml:space="preserve">9- Génération du </w:t>
+      </w:r>
+      <w:proofErr w:type="spellStart"/>
+      <w:r>
+        <w:t>token</w:t>
+      </w:r>
+      <w:proofErr w:type="spellEnd"/>
+    </w:p>
+    <w:p>
+      <w:r>
+        <w:t xml:space="preserve">Le </w:t>
+      </w:r>
+      <w:proofErr w:type="spellStart"/>
+      <w:r>
+        <w:t>token</w:t>
+      </w:r>
+      <w:proofErr w:type="spellEnd"/>
+      <w:r>
+        <w:t xml:space="preserve"> de connexion est généré dans </w:t>
+      </w:r>
+      <w:proofErr w:type="spellStart"/>
+      <w:r>
+        <w:t>token.php</w:t>
+      </w:r>
+      <w:proofErr w:type="spellEnd"/>
+      <w:r>
+        <w:t xml:space="preserve"> grâce à </w:t>
+      </w:r>
+      <w:proofErr w:type="spellStart"/>
+      <w:r>
+        <w:t>Json</w:t>
+      </w:r>
+      <w:proofErr w:type="spellEnd"/>
+      <w:r>
+        <w:t xml:space="preserve"> Web </w:t>
+      </w:r>
+      <w:proofErr w:type="spellStart"/>
+      <w:r>
+        <w:t>Token</w:t>
+      </w:r>
+      <w:proofErr w:type="spellEnd"/>
+      <w:r>
+        <w:t xml:space="preserve"> (JWT).</w:t>
+      </w:r>
+    </w:p>
+    <w:p>
+      <w:r>
+        <w:t xml:space="preserve">Il contient le nom du dossier cible, le </w:t>
+      </w:r>
+      <w:proofErr w:type="spellStart"/>
+      <w:r>
+        <w:t>path</w:t>
+      </w:r>
+      <w:proofErr w:type="spellEnd"/>
+      <w:r>
+        <w:t xml:space="preserve"> vers le dossier et la date d’expiration et les crypte avec la clé définie.</w:t>
+      </w:r>
+    </w:p>
+    <w:p>
+      <w:r>
+        <w:t xml:space="preserve">Ce </w:t>
+      </w:r>
+      <w:proofErr w:type="spellStart"/>
+      <w:r>
+        <w:t>token</w:t>
+      </w:r>
+      <w:proofErr w:type="spellEnd"/>
+      <w:r>
+        <w:t xml:space="preserve"> est décrypté sur la page de login qui teste l’existence du dossier et l’expiration de la date.</w:t>
+      </w:r>
+    </w:p>
+    <w:p>
+      <w:bookmarkStart w:id="0" w:name="_GoBack"/>
+      <w:bookmarkEnd w:id="0"/>
+      <w:r>
+        <w:pict>
+          <v:shape id="_x0000_i1036" type="#_x0000_t75" style="width:453pt;height:107.25pt">
+            <v:imagedata r:id="rId19" o:title="Capture13"/>
           </v:shape>
         </w:pict>
       </w:r>

</xml_diff>